<commit_message>
Add stored proc to solution; update deployment script; update documentation.
</commit_message>
<xml_diff>
--- a/Score.Release/SCORE_Deployment.docx
+++ b/Score.Release/SCORE_Deployment.docx
@@ -8,6 +8,9 @@
       </w:pPr>
       <w:r>
         <w:t>System Center Operational Reporting Environment (SCORE)</w:t>
+      </w:r>
+      <w:r>
+        <w:t xml:space="preserve"> Deployment</w:t>
       </w:r>
     </w:p>
     <w:p>
@@ -75,6 +78,8 @@
       </w:pPr>
       <w:bookmarkStart w:id="0" w:name="_Toc532906654"/>
       <w:bookmarkStart w:id="1" w:name="_Toc13067998"/>
+      <w:bookmarkStart w:id="2" w:name="_Hlk13230907"/>
+      <w:bookmarkStart w:id="3" w:name="_GoBack"/>
       <w:r>
         <w:lastRenderedPageBreak/>
         <w:t>Copyright</w:t>
@@ -107,6 +112,8 @@
         <w:t>Microsoft, Active Directory, Bing, BizTalk, Forefront, Hyper-V, Internet Explorer, JScript, SharePoint, Silverlight, SQL Database, SQL Server, Visio, Visual Basic, Visual Studio, Win32, Windows, Windows Azure, Windows Intune, Windows PowerShell, Windows Server, and Windows Vista are trademarks of the Microsoft group of companies. All other trademarks are property of their respective owners.</w:t>
       </w:r>
     </w:p>
+    <w:bookmarkEnd w:id="2"/>
+    <w:bookmarkEnd w:id="3"/>
     <w:p>
       <w:r>
         <w:br w:type="page"/>
@@ -142,8 +149,6 @@
             <w:t>Contents</w:t>
           </w:r>
         </w:p>
-        <w:bookmarkStart w:id="2" w:name="_GoBack"/>
-        <w:bookmarkEnd w:id="2"/>
         <w:p>
           <w:pPr>
             <w:pStyle w:val="TOC1"/>
@@ -2106,12 +2111,12 @@
       <w:pPr>
         <w:pStyle w:val="Heading1"/>
       </w:pPr>
-      <w:bookmarkStart w:id="3" w:name="_Toc13067999"/>
+      <w:bookmarkStart w:id="4" w:name="_Toc13067999"/>
       <w:r>
         <w:lastRenderedPageBreak/>
         <w:t>Summary</w:t>
       </w:r>
-      <w:bookmarkEnd w:id="3"/>
+      <w:bookmarkEnd w:id="4"/>
     </w:p>
     <w:p>
       <w:r>
@@ -2122,13 +2127,13 @@
       <w:pPr>
         <w:pStyle w:val="Heading2"/>
       </w:pPr>
-      <w:bookmarkStart w:id="4" w:name="_Toc532906656"/>
-      <w:bookmarkStart w:id="5" w:name="_Toc13068000"/>
+      <w:bookmarkStart w:id="5" w:name="_Toc532906656"/>
+      <w:bookmarkStart w:id="6" w:name="_Toc13068000"/>
       <w:r>
         <w:t>Getting the Latest Management Pack and Documentation</w:t>
       </w:r>
-      <w:bookmarkEnd w:id="4"/>
       <w:bookmarkEnd w:id="5"/>
+      <w:bookmarkEnd w:id="6"/>
     </w:p>
     <w:p>
       <w:r>
@@ -2142,13 +2147,13 @@
       <w:pPr>
         <w:pStyle w:val="Heading2"/>
       </w:pPr>
-      <w:bookmarkStart w:id="6" w:name="_Toc532906657"/>
-      <w:bookmarkStart w:id="7" w:name="_Toc13068001"/>
+      <w:bookmarkStart w:id="7" w:name="_Toc532906657"/>
+      <w:bookmarkStart w:id="8" w:name="_Toc13068001"/>
       <w:r>
         <w:t>Guide History</w:t>
       </w:r>
-      <w:bookmarkEnd w:id="6"/>
       <w:bookmarkEnd w:id="7"/>
+      <w:bookmarkEnd w:id="8"/>
     </w:p>
     <w:tbl>
       <w:tblPr>
@@ -2379,13 +2384,13 @@
       <w:pPr>
         <w:pStyle w:val="Heading2"/>
       </w:pPr>
-      <w:bookmarkStart w:id="8" w:name="_Toc532906658"/>
-      <w:bookmarkStart w:id="9" w:name="_Toc13068002"/>
+      <w:bookmarkStart w:id="9" w:name="_Toc532906658"/>
+      <w:bookmarkStart w:id="10" w:name="_Toc13068002"/>
       <w:r>
         <w:t>Supported Configurations</w:t>
       </w:r>
-      <w:bookmarkEnd w:id="8"/>
       <w:bookmarkEnd w:id="9"/>
+      <w:bookmarkEnd w:id="10"/>
     </w:p>
     <w:p>
       <w:r>
@@ -2403,22 +2408,22 @@
       <w:pPr>
         <w:pStyle w:val="Heading1"/>
       </w:pPr>
-      <w:bookmarkStart w:id="10" w:name="_Toc13068003"/>
+      <w:bookmarkStart w:id="11" w:name="_Toc13068003"/>
       <w:r>
         <w:t>Before You Begin</w:t>
       </w:r>
-      <w:bookmarkEnd w:id="10"/>
+      <w:bookmarkEnd w:id="11"/>
     </w:p>
     <w:p/>
     <w:p>
       <w:pPr>
         <w:pStyle w:val="Heading2"/>
       </w:pPr>
-      <w:bookmarkStart w:id="11" w:name="_Toc13068004"/>
+      <w:bookmarkStart w:id="12" w:name="_Toc13068004"/>
       <w:r>
         <w:t>Pre-Requisites</w:t>
       </w:r>
-      <w:bookmarkEnd w:id="11"/>
+      <w:bookmarkEnd w:id="12"/>
     </w:p>
     <w:p>
       <w:pPr>
@@ -2677,21 +2682,21 @@
       <w:pPr>
         <w:pStyle w:val="Heading1"/>
       </w:pPr>
-      <w:bookmarkStart w:id="12" w:name="_Toc13068005"/>
+      <w:bookmarkStart w:id="13" w:name="_Toc13068005"/>
       <w:r>
         <w:t>Getting Started</w:t>
       </w:r>
-      <w:bookmarkEnd w:id="12"/>
+      <w:bookmarkEnd w:id="13"/>
     </w:p>
     <w:p>
       <w:pPr>
         <w:pStyle w:val="Heading2"/>
       </w:pPr>
-      <w:bookmarkStart w:id="13" w:name="_Toc13068006"/>
+      <w:bookmarkStart w:id="14" w:name="_Toc13068006"/>
       <w:r>
         <w:t>Summary of Steps</w:t>
       </w:r>
-      <w:bookmarkEnd w:id="13"/>
+      <w:bookmarkEnd w:id="14"/>
     </w:p>
     <w:p>
       <w:pPr>
@@ -2792,21 +2797,21 @@
       <w:pPr>
         <w:pStyle w:val="Heading2"/>
       </w:pPr>
-      <w:bookmarkStart w:id="14" w:name="_Toc13068007"/>
+      <w:bookmarkStart w:id="15" w:name="_Toc13068007"/>
       <w:r>
         <w:t>Step Details</w:t>
       </w:r>
-      <w:bookmarkEnd w:id="14"/>
+      <w:bookmarkEnd w:id="15"/>
     </w:p>
     <w:p>
       <w:pPr>
         <w:pStyle w:val="Heading3"/>
       </w:pPr>
-      <w:bookmarkStart w:id="15" w:name="_Toc13068008"/>
+      <w:bookmarkStart w:id="16" w:name="_Toc13068008"/>
       <w:r>
         <w:t>Download Files</w:t>
       </w:r>
-      <w:bookmarkEnd w:id="15"/>
+      <w:bookmarkEnd w:id="16"/>
     </w:p>
     <w:p>
       <w:r>
@@ -2927,7 +2932,7 @@
       <w:pPr>
         <w:pStyle w:val="Heading3"/>
       </w:pPr>
-      <w:bookmarkStart w:id="16" w:name="_Toc13068009"/>
+      <w:bookmarkStart w:id="17" w:name="_Toc13068009"/>
       <w:r>
         <w:lastRenderedPageBreak/>
         <w:t xml:space="preserve">Copy the Contents of the </w:t>
@@ -2940,7 +2945,7 @@
       <w:r>
         <w:t xml:space="preserve"> Folder to the Integration Server</w:t>
       </w:r>
-      <w:bookmarkEnd w:id="16"/>
+      <w:bookmarkEnd w:id="17"/>
     </w:p>
     <w:p>
       <w:pPr>
@@ -3144,11 +3149,11 @@
       <w:pPr>
         <w:pStyle w:val="Heading3"/>
       </w:pPr>
-      <w:bookmarkStart w:id="17" w:name="_Toc13068010"/>
+      <w:bookmarkStart w:id="18" w:name="_Toc13068010"/>
       <w:r>
         <w:t>Execute the Database Creation Scripts</w:t>
       </w:r>
-      <w:bookmarkEnd w:id="17"/>
+      <w:bookmarkEnd w:id="18"/>
     </w:p>
     <w:p>
       <w:r>
@@ -3229,11 +3234,11 @@
       <w:pPr>
         <w:pStyle w:val="Heading3"/>
       </w:pPr>
-      <w:bookmarkStart w:id="18" w:name="_Toc13068011"/>
+      <w:bookmarkStart w:id="19" w:name="_Toc13068011"/>
       <w:r>
         <w:t>Run the Reports Deployment Script</w:t>
       </w:r>
-      <w:bookmarkEnd w:id="18"/>
+      <w:bookmarkEnd w:id="19"/>
     </w:p>
     <w:p>
       <w:r>
@@ -3582,11 +3587,11 @@
       <w:pPr>
         <w:pStyle w:val="Heading3"/>
       </w:pPr>
-      <w:bookmarkStart w:id="19" w:name="_Toc13068012"/>
+      <w:bookmarkStart w:id="20" w:name="_Toc13068012"/>
       <w:r>
         <w:t>Configure Report Data Sources</w:t>
       </w:r>
-      <w:bookmarkEnd w:id="19"/>
+      <w:bookmarkEnd w:id="20"/>
     </w:p>
     <w:p>
       <w:r>
@@ -3694,11 +3699,11 @@
       <w:pPr>
         <w:pStyle w:val="Heading3"/>
       </w:pPr>
-      <w:bookmarkStart w:id="20" w:name="_Toc13068013"/>
+      <w:bookmarkStart w:id="21" w:name="_Toc13068013"/>
       <w:r>
         <w:t>Import the Management Pack</w:t>
       </w:r>
-      <w:bookmarkEnd w:id="20"/>
+      <w:bookmarkEnd w:id="21"/>
     </w:p>
     <w:p>
       <w:r>
@@ -3788,11 +3793,11 @@
       <w:pPr>
         <w:pStyle w:val="Heading3"/>
       </w:pPr>
-      <w:bookmarkStart w:id="21" w:name="_Toc13068014"/>
+      <w:bookmarkStart w:id="22" w:name="_Toc13068014"/>
       <w:r>
         <w:t>Edit the Configuration File</w:t>
       </w:r>
-      <w:bookmarkEnd w:id="21"/>
+      <w:bookmarkEnd w:id="22"/>
     </w:p>
     <w:p>
       <w:r>
@@ -3830,11 +3835,11 @@
       <w:pPr>
         <w:pStyle w:val="Heading1"/>
       </w:pPr>
-      <w:bookmarkStart w:id="22" w:name="_Toc13068015"/>
+      <w:bookmarkStart w:id="23" w:name="_Toc13068015"/>
       <w:r>
         <w:t>Initial Testing of Extract Scripts</w:t>
       </w:r>
-      <w:bookmarkEnd w:id="22"/>
+      <w:bookmarkEnd w:id="23"/>
     </w:p>
     <w:p>
       <w:r>
@@ -3853,11 +3858,11 @@
       <w:pPr>
         <w:pStyle w:val="Heading2"/>
       </w:pPr>
-      <w:bookmarkStart w:id="23" w:name="_Toc13068016"/>
+      <w:bookmarkStart w:id="24" w:name="_Toc13068016"/>
       <w:r>
         <w:t>Testing Operations Manager Extracts</w:t>
       </w:r>
-      <w:bookmarkEnd w:id="23"/>
+      <w:bookmarkEnd w:id="24"/>
     </w:p>
     <w:p>
       <w:r>
@@ -4339,11 +4344,11 @@
       <w:pPr>
         <w:pStyle w:val="Heading2"/>
       </w:pPr>
-      <w:bookmarkStart w:id="24" w:name="_Toc13068017"/>
+      <w:bookmarkStart w:id="25" w:name="_Toc13068017"/>
       <w:r>
         <w:t>Testing Active Directory Extracts</w:t>
       </w:r>
-      <w:bookmarkEnd w:id="24"/>
+      <w:bookmarkEnd w:id="25"/>
     </w:p>
     <w:p>
       <w:r>
@@ -5075,21 +5080,21 @@
       <w:pPr>
         <w:pStyle w:val="Heading1"/>
       </w:pPr>
-      <w:bookmarkStart w:id="25" w:name="_Toc13068018"/>
+      <w:bookmarkStart w:id="26" w:name="_Toc13068018"/>
       <w:r>
         <w:t>Maintenance</w:t>
       </w:r>
-      <w:bookmarkEnd w:id="25"/>
+      <w:bookmarkEnd w:id="26"/>
     </w:p>
     <w:p>
       <w:pPr>
         <w:pStyle w:val="Heading2"/>
       </w:pPr>
-      <w:bookmarkStart w:id="26" w:name="_Toc13068019"/>
+      <w:bookmarkStart w:id="27" w:name="_Toc13068019"/>
       <w:r>
         <w:t>Maintaining Configuration File</w:t>
       </w:r>
-      <w:bookmarkEnd w:id="26"/>
+      <w:bookmarkEnd w:id="27"/>
     </w:p>
     <w:p>
       <w:r>
@@ -5187,7 +5192,7 @@
       <w:pPr>
         <w:pStyle w:val="Heading3"/>
       </w:pPr>
-      <w:bookmarkStart w:id="27" w:name="_Toc13068020"/>
+      <w:bookmarkStart w:id="28" w:name="_Toc13068020"/>
       <w:proofErr w:type="spellStart"/>
       <w:r>
         <w:t>connectionStrings</w:t>
@@ -5196,7 +5201,7 @@
       <w:r>
         <w:t>:</w:t>
       </w:r>
-      <w:bookmarkEnd w:id="27"/>
+      <w:bookmarkEnd w:id="28"/>
     </w:p>
     <w:p>
       <w:r>
@@ -5208,7 +5213,7 @@
       <w:pPr>
         <w:pStyle w:val="Heading3"/>
       </w:pPr>
-      <w:bookmarkStart w:id="28" w:name="_Toc13068021"/>
+      <w:bookmarkStart w:id="29" w:name="_Toc13068021"/>
       <w:proofErr w:type="spellStart"/>
       <w:r>
         <w:t>OperationsManager</w:t>
@@ -5217,7 +5222,7 @@
       <w:r>
         <w:t>:</w:t>
       </w:r>
-      <w:bookmarkEnd w:id="28"/>
+      <w:bookmarkEnd w:id="29"/>
     </w:p>
     <w:p>
       <w:r>
@@ -5243,11 +5248,11 @@
       <w:pPr>
         <w:pStyle w:val="Heading3"/>
       </w:pPr>
-      <w:bookmarkStart w:id="29" w:name="_Toc13068022"/>
+      <w:bookmarkStart w:id="30" w:name="_Toc13068022"/>
       <w:r>
         <w:t>settings:</w:t>
       </w:r>
-      <w:bookmarkEnd w:id="29"/>
+      <w:bookmarkEnd w:id="30"/>
     </w:p>
     <w:p>
       <w:r>
@@ -5262,7 +5267,7 @@
       <w:pPr>
         <w:pStyle w:val="Heading3"/>
       </w:pPr>
-      <w:bookmarkStart w:id="30" w:name="_Toc13068023"/>
+      <w:bookmarkStart w:id="31" w:name="_Toc13068023"/>
       <w:proofErr w:type="spellStart"/>
       <w:r>
         <w:t>ObjectClasses</w:t>
@@ -5271,7 +5276,7 @@
       <w:r>
         <w:t>:</w:t>
       </w:r>
-      <w:bookmarkEnd w:id="30"/>
+      <w:bookmarkEnd w:id="31"/>
     </w:p>
     <w:p>
       <w:r>
@@ -5361,12 +5366,12 @@
       <w:pPr>
         <w:pStyle w:val="Heading3"/>
       </w:pPr>
-      <w:bookmarkStart w:id="31" w:name="_Toc13068024"/>
+      <w:bookmarkStart w:id="32" w:name="_Toc13068024"/>
       <w:r>
         <w:lastRenderedPageBreak/>
         <w:t>Groups:</w:t>
       </w:r>
-      <w:bookmarkEnd w:id="31"/>
+      <w:bookmarkEnd w:id="32"/>
     </w:p>
     <w:p>
       <w:r>
@@ -5378,11 +5383,11 @@
       <w:pPr>
         <w:pStyle w:val="Heading3"/>
       </w:pPr>
-      <w:bookmarkStart w:id="32" w:name="_Toc13068025"/>
+      <w:bookmarkStart w:id="33" w:name="_Toc13068025"/>
       <w:r>
         <w:t>Distributed Applications:</w:t>
       </w:r>
-      <w:bookmarkEnd w:id="32"/>
+      <w:bookmarkEnd w:id="33"/>
     </w:p>
     <w:p>
       <w:r>
@@ -7723,7 +7728,7 @@
 </file>
 
 <file path=customXml/itemProps1.xml><?xml version="1.0" encoding="utf-8"?>
-<ds:datastoreItem xmlns:ds="http://schemas.openxmlformats.org/officeDocument/2006/customXml" ds:itemID="{758A7007-97C3-49AC-9F12-02E0CF5B4443}">
+<ds:datastoreItem xmlns:ds="http://schemas.openxmlformats.org/officeDocument/2006/customXml" ds:itemID="{2A31F655-A61B-402F-90C9-6E2D25811FF4}">
   <ds:schemaRefs>
     <ds:schemaRef ds:uri="http://schemas.openxmlformats.org/officeDocument/2006/bibliography"/>
   </ds:schemaRefs>

</xml_diff>